<commit_message>
Updated portfolio and CV
</commit_message>
<xml_diff>
--- a/assets/docs/CV - Luther Williamson.docx
+++ b/assets/docs/CV - Luther Williamson.docx
@@ -1,6 +1,6 @@
 
 <file path=word/document.xml><?xml version="1.0" encoding="utf-8"?>
-<w:document xmlns:wpc="http://schemas.microsoft.com/office/word/2010/wordprocessingCanvas" xmlns:cx="http://schemas.microsoft.com/office/drawing/2014/chartex" xmlns:cx1="http://schemas.microsoft.com/office/drawing/2015/9/8/chartex" xmlns:cx2="http://schemas.microsoft.com/office/drawing/2015/10/21/chartex" xmlns:cx3="http://schemas.microsoft.com/office/drawing/2016/5/9/chartex" xmlns:cx4="http://schemas.microsoft.com/office/drawing/2016/5/10/chartex" xmlns:cx5="http://schemas.microsoft.com/office/drawing/2016/5/11/chartex" xmlns:cx6="http://schemas.microsoft.com/office/drawing/2016/5/12/chartex" xmlns:cx7="http://schemas.microsoft.com/office/drawing/2016/5/13/chartex" xmlns:cx8="http://schemas.microsoft.com/office/drawing/2016/5/14/chartex" xmlns:mc="http://schemas.openxmlformats.org/markup-compatibility/2006" xmlns:aink="http://schemas.microsoft.com/office/drawing/2016/ink" xmlns:am3d="http://schemas.microsoft.com/office/drawing/2017/model3d" xmlns:o="urn:schemas-microsoft-com:office:office" xmlns:oel="http://schemas.microsoft.com/office/2019/extlst" xmlns:r="http://schemas.openxmlformats.org/officeDocument/2006/relationships" xmlns:m="http://schemas.openxmlformats.org/officeDocument/2006/math" xmlns:v="urn:schemas-microsoft-com:vml" xmlns:wp14="http://schemas.microsoft.com/office/word/2010/wordprocessingDrawing" xmlns:wp="http://schemas.openxmlformats.org/drawingml/2006/wordprocessingDrawing" xmlns:w10="urn:schemas-microsoft-com:office:word" xmlns:w="http://schemas.openxmlformats.org/wordprocessingml/2006/main" xmlns:w14="http://schemas.microsoft.com/office/word/2010/wordml" xmlns:w15="http://schemas.microsoft.com/office/word/2012/wordml" xmlns:w16cex="http://schemas.microsoft.com/office/word/2018/wordml/cex" xmlns:w16cid="http://schemas.microsoft.com/office/word/2016/wordml/cid" xmlns:w16="http://schemas.microsoft.com/office/word/2018/wordml" xmlns:w16sdtdh="http://schemas.microsoft.com/office/word/2020/wordml/sdtdatahash" xmlns:w16se="http://schemas.microsoft.com/office/word/2015/wordml/symex" xmlns:wpg="http://schemas.microsoft.com/office/word/2010/wordprocessingGroup" xmlns:wpi="http://schemas.microsoft.com/office/word/2010/wordprocessingInk" xmlns:wne="http://schemas.microsoft.com/office/word/2006/wordml" xmlns:wps="http://schemas.microsoft.com/office/word/2010/wordprocessingShape" mc:Ignorable="w14 w15 w16se w16cid w16 w16cex w16sdtdh wp14">
+<w:document xmlns:wpc="http://schemas.microsoft.com/office/word/2010/wordprocessingCanvas" xmlns:cx="http://schemas.microsoft.com/office/drawing/2014/chartex" xmlns:cx1="http://schemas.microsoft.com/office/drawing/2015/9/8/chartex" xmlns:cx2="http://schemas.microsoft.com/office/drawing/2015/10/21/chartex" xmlns:cx3="http://schemas.microsoft.com/office/drawing/2016/5/9/chartex" xmlns:cx4="http://schemas.microsoft.com/office/drawing/2016/5/10/chartex" xmlns:cx5="http://schemas.microsoft.com/office/drawing/2016/5/11/chartex" xmlns:cx6="http://schemas.microsoft.com/office/drawing/2016/5/12/chartex" xmlns:cx7="http://schemas.microsoft.com/office/drawing/2016/5/13/chartex" xmlns:cx8="http://schemas.microsoft.com/office/drawing/2016/5/14/chartex" xmlns:mc="http://schemas.openxmlformats.org/markup-compatibility/2006" xmlns:aink="http://schemas.microsoft.com/office/drawing/2016/ink" xmlns:am3d="http://schemas.microsoft.com/office/drawing/2017/model3d" xmlns:o="urn:schemas-microsoft-com:office:office" xmlns:oel="http://schemas.microsoft.com/office/2019/extlst" xmlns:r="http://schemas.openxmlformats.org/officeDocument/2006/relationships" xmlns:m="http://schemas.openxmlformats.org/officeDocument/2006/math" xmlns:v="urn:schemas-microsoft-com:vml" xmlns:wp14="http://schemas.microsoft.com/office/word/2010/wordprocessingDrawing" xmlns:wp="http://schemas.openxmlformats.org/drawingml/2006/wordprocessingDrawing" xmlns:w10="urn:schemas-microsoft-com:office:word" xmlns:w="http://schemas.openxmlformats.org/wordprocessingml/2006/main" xmlns:w14="http://schemas.microsoft.com/office/word/2010/wordml" xmlns:w15="http://schemas.microsoft.com/office/word/2012/wordml" xmlns:w16cex="http://schemas.microsoft.com/office/word/2018/wordml/cex" xmlns:w16cid="http://schemas.microsoft.com/office/word/2016/wordml/cid" xmlns:w16="http://schemas.microsoft.com/office/word/2018/wordml" xmlns:w16du="http://schemas.microsoft.com/office/word/2023/wordml/word16du" xmlns:w16sdtdh="http://schemas.microsoft.com/office/word/2020/wordml/sdtdatahash" xmlns:w16se="http://schemas.microsoft.com/office/word/2015/wordml/symex" xmlns:wpg="http://schemas.microsoft.com/office/word/2010/wordprocessingGroup" xmlns:wpi="http://schemas.microsoft.com/office/word/2010/wordprocessingInk" xmlns:wne="http://schemas.microsoft.com/office/word/2006/wordml" xmlns:wps="http://schemas.microsoft.com/office/word/2010/wordprocessingShape" mc:Ignorable="w14 w15 w16se w16cid w16 w16cex w16sdtdh w16du wp14">
   <w:body>
     <w:p>
       <w:pPr>
@@ -35,7 +35,7 @@
           <w:sz w:val="24"/>
           <w:szCs w:val="24"/>
         </w:rPr>
-        <w:t>Software Engineer</w:t>
+        <w:t>Game Programmer</w:t>
       </w:r>
     </w:p>
     <w:p>
@@ -58,40 +58,73 @@
       <w:r>
         <w:t>Leeds, UK</w:t>
       </w:r>
-    </w:p>
-    <w:p>
-      <w:pPr>
-        <w:spacing w:line="300" w:lineRule="auto"/>
-      </w:pPr>
-    </w:p>
-    <w:p>
-      <w:pPr>
-        <w:spacing w:line="300" w:lineRule="auto"/>
-      </w:pPr>
-      <w:r>
-        <w:t xml:space="preserve">As a highly skilled, reliable engineer </w:t>
-      </w:r>
-      <w:r>
-        <w:t>3</w:t>
-      </w:r>
-      <w:r>
-        <w:t xml:space="preserve"> years’ experience in a high-pressure med tech development team, I’m eager to leverage my excellent communication, time management, and </w:t>
-      </w:r>
-      <w:proofErr w:type="gramStart"/>
-      <w:r>
-        <w:t>problem solving</w:t>
-      </w:r>
-      <w:proofErr w:type="gramEnd"/>
-      <w:r>
-        <w:t xml:space="preserve"> skills to exciting projects in the games industry. With my Oxford Physics degree, a life-long passion for gaming, and a strong foundation in developing, </w:t>
-      </w:r>
-      <w:proofErr w:type="gramStart"/>
-      <w:r>
-        <w:t>testing</w:t>
-      </w:r>
-      <w:proofErr w:type="gramEnd"/>
-      <w:r>
-        <w:t xml:space="preserve"> and debugging high performing software, I’m highly motivated to branch into game development technologies.</w:t>
+      <w:r>
+        <w:t xml:space="preserve"> | +447392831666</w:t>
+      </w:r>
+    </w:p>
+    <w:p>
+      <w:pPr>
+        <w:spacing w:line="300" w:lineRule="auto"/>
+        <w:jc w:val="center"/>
+      </w:pPr>
+      <w:hyperlink r:id="rId5" w:history="1">
+        <w:r>
+          <w:rPr>
+            <w:rStyle w:val="Hyperlink"/>
+          </w:rPr>
+          <w:t>https://www.linkedin.com/in/luther-williamson/</w:t>
+        </w:r>
+      </w:hyperlink>
+    </w:p>
+    <w:p>
+      <w:pPr>
+        <w:spacing w:line="300" w:lineRule="auto"/>
+        <w:jc w:val="center"/>
+        <w:rPr>
+          <w:rFonts w:eastAsia="SimSun"/>
+          <w:lang w:eastAsia="zh-CN"/>
+        </w:rPr>
+      </w:pPr>
+      <w:hyperlink r:id="rId6" w:history="1">
+        <w:r>
+          <w:rPr>
+            <w:rStyle w:val="Hyperlink"/>
+            <w:rFonts w:eastAsia="SimSun"/>
+            <w:lang w:eastAsia="zh-CN"/>
+          </w:rPr>
+          <w:t>https://lutherwilliamson.co.uk/</w:t>
+        </w:r>
+      </w:hyperlink>
+    </w:p>
+    <w:p>
+      <w:pPr>
+        <w:spacing w:line="300" w:lineRule="auto"/>
+      </w:pPr>
+    </w:p>
+    <w:p>
+      <w:pPr>
+        <w:spacing w:line="300" w:lineRule="auto"/>
+      </w:pPr>
+      <w:r>
+        <w:t>I am a game developer specialising in Unreal Engine, proficient in Blueprints and C++. Currently</w:t>
+      </w:r>
+      <w:r>
+        <w:t xml:space="preserve">, I am </w:t>
+      </w:r>
+      <w:r>
+        <w:t xml:space="preserve">learning Multiplayer Programming and Graphics Programming in UE5. Looking to </w:t>
+      </w:r>
+      <w:r>
+        <w:t>utilise</w:t>
+      </w:r>
+      <w:r>
+        <w:t xml:space="preserve"> my 3 years' software engineering experience, Oxford Physics education and passion for games to create outstanding and innovative </w:t>
+      </w:r>
+      <w:r>
+        <w:t xml:space="preserve">video games as a </w:t>
+      </w:r>
+      <w:r>
+        <w:t>Game Programmer.</w:t>
       </w:r>
     </w:p>
     <w:p>
@@ -153,7 +186,7 @@
               <w:spacing w:line="300" w:lineRule="auto"/>
             </w:pPr>
             <w:r>
-              <w:t>SQL</w:t>
+              <w:t>Unreal Engine 5</w:t>
             </w:r>
           </w:p>
           <w:p>
@@ -165,7 +198,7 @@
               <w:spacing w:line="300" w:lineRule="auto"/>
             </w:pPr>
             <w:r>
-              <w:t>Java</w:t>
+              <w:t>C++</w:t>
             </w:r>
           </w:p>
           <w:p>
@@ -177,7 +210,7 @@
               <w:spacing w:line="300" w:lineRule="auto"/>
             </w:pPr>
             <w:r>
-              <w:t>C++</w:t>
+              <w:t>Physics &amp; Mathematics</w:t>
             </w:r>
           </w:p>
           <w:p>
@@ -189,7 +222,7 @@
               <w:spacing w:line="300" w:lineRule="auto"/>
             </w:pPr>
             <w:r>
-              <w:t>Data Encryption</w:t>
+              <w:t>SQL</w:t>
             </w:r>
           </w:p>
           <w:p>
@@ -201,19 +234,7 @@
               <w:spacing w:line="300" w:lineRule="auto"/>
             </w:pPr>
             <w:r>
-              <w:t>Android/iOS app development</w:t>
-            </w:r>
-          </w:p>
-          <w:p>
-            <w:pPr>
-              <w:numPr>
-                <w:ilvl w:val="0"/>
-                <w:numId w:val="4"/>
-              </w:numPr>
-              <w:spacing w:line="300" w:lineRule="auto"/>
-            </w:pPr>
-            <w:r>
-              <w:t>Mathematics</w:t>
+              <w:t>Java</w:t>
             </w:r>
           </w:p>
           <w:p>
@@ -248,7 +269,7 @@
               <w:spacing w:line="300" w:lineRule="auto"/>
             </w:pPr>
             <w:r>
-              <w:t>Software Integration</w:t>
+              <w:t>Agile Methodology</w:t>
             </w:r>
           </w:p>
           <w:p>
@@ -260,7 +281,7 @@
               <w:spacing w:line="300" w:lineRule="auto"/>
             </w:pPr>
             <w:r>
-              <w:t>Architecture design</w:t>
+              <w:t>Software Integration</w:t>
             </w:r>
           </w:p>
           <w:p>
@@ -272,7 +293,7 @@
               <w:spacing w:line="300" w:lineRule="auto"/>
             </w:pPr>
             <w:r>
-              <w:t>Project Management</w:t>
+              <w:t>System architecture design</w:t>
             </w:r>
           </w:p>
           <w:p>
@@ -284,7 +305,7 @@
               <w:spacing w:line="300" w:lineRule="auto"/>
             </w:pPr>
             <w:r>
-              <w:t>Disaster Recovery</w:t>
+              <w:t>Project Management</w:t>
             </w:r>
           </w:p>
           <w:p>
@@ -296,7 +317,7 @@
               <w:spacing w:line="300" w:lineRule="auto"/>
             </w:pPr>
             <w:r>
-              <w:t>Troubleshooting</w:t>
+              <w:t>Optimisation</w:t>
             </w:r>
           </w:p>
           <w:p>
@@ -308,29 +329,15 @@
               <w:spacing w:line="300" w:lineRule="auto"/>
             </w:pPr>
             <w:r>
-              <w:t>Full stack development</w:t>
-            </w:r>
-          </w:p>
-          <w:p>
-            <w:pPr>
-              <w:numPr>
-                <w:ilvl w:val="0"/>
-                <w:numId w:val="4"/>
-              </w:numPr>
-              <w:spacing w:line="300" w:lineRule="auto"/>
-            </w:pPr>
-            <w:r>
-              <w:t>UE5</w:t>
+              <w:t xml:space="preserve">Debugging and </w:t>
+            </w:r>
+            <w:r>
+              <w:t>Testing</w:t>
             </w:r>
           </w:p>
         </w:tc>
       </w:tr>
     </w:tbl>
-    <w:p>
-      <w:pPr>
-        <w:spacing w:line="300" w:lineRule="auto"/>
-      </w:pPr>
-    </w:p>
     <w:p>
       <w:pPr>
         <w:spacing w:line="300" w:lineRule="auto"/>
@@ -348,7 +355,892 @@
           <w:szCs w:val="24"/>
           <w:u w:val="single"/>
         </w:rPr>
-        <w:t>Work History</w:t>
+        <w:t>Projects</w:t>
+      </w:r>
+    </w:p>
+    <w:p>
+      <w:pPr>
+        <w:spacing w:line="300" w:lineRule="auto"/>
+        <w:rPr>
+          <w:b/>
+          <w:sz w:val="24"/>
+          <w:szCs w:val="24"/>
+          <w:u w:val="single"/>
+        </w:rPr>
+      </w:pPr>
+    </w:p>
+    <w:tbl>
+      <w:tblPr>
+        <w:tblStyle w:val="a2"/>
+        <w:tblW w:w="8985" w:type="dxa"/>
+        <w:tblLayout w:type="fixed"/>
+        <w:tblLook w:val="0600" w:firstRow="0" w:lastRow="0" w:firstColumn="0" w:lastColumn="0" w:noHBand="1" w:noVBand="1"/>
+      </w:tblPr>
+      <w:tblGrid>
+        <w:gridCol w:w="6075"/>
+        <w:gridCol w:w="2910"/>
+      </w:tblGrid>
+      <w:tr>
+        <w:trPr>
+          <w:trHeight w:val="810"/>
+        </w:trPr>
+        <w:tc>
+          <w:tcPr>
+            <w:tcW w:w="6075" w:type="dxa"/>
+            <w:tcMar>
+              <w:top w:w="0" w:type="dxa"/>
+              <w:left w:w="0" w:type="dxa"/>
+              <w:bottom w:w="0" w:type="dxa"/>
+              <w:right w:w="0" w:type="dxa"/>
+            </w:tcMar>
+          </w:tcPr>
+          <w:p>
+            <w:pPr>
+              <w:spacing w:line="300" w:lineRule="auto"/>
+              <w:rPr>
+                <w:b/>
+              </w:rPr>
+            </w:pPr>
+            <w:r>
+              <w:rPr>
+                <w:b/>
+              </w:rPr>
+              <w:t>“</w:t>
+            </w:r>
+            <w:r>
+              <w:rPr>
+                <w:b/>
+              </w:rPr>
+              <w:t>Polygon Dungeon</w:t>
+            </w:r>
+            <w:r>
+              <w:rPr>
+                <w:b/>
+              </w:rPr>
+              <w:t xml:space="preserve">” </w:t>
+            </w:r>
+          </w:p>
+          <w:p>
+            <w:pPr>
+              <w:spacing w:line="300" w:lineRule="auto"/>
+            </w:pPr>
+            <w:r>
+              <w:t xml:space="preserve">Made a game in 1 week with a combat system that includes sword combo chains, AI enemies, a health system, an inventory system, wieldable weapons and interactable items. </w:t>
+            </w:r>
+          </w:p>
+        </w:tc>
+        <w:tc>
+          <w:tcPr>
+            <w:tcW w:w="2910" w:type="dxa"/>
+            <w:tcMar>
+              <w:top w:w="0" w:type="dxa"/>
+              <w:left w:w="0" w:type="dxa"/>
+              <w:bottom w:w="0" w:type="dxa"/>
+              <w:right w:w="0" w:type="dxa"/>
+            </w:tcMar>
+          </w:tcPr>
+          <w:p>
+            <w:pPr>
+              <w:spacing w:line="300" w:lineRule="auto"/>
+              <w:jc w:val="right"/>
+            </w:pPr>
+            <w:r>
+              <w:t>Apr 2024 (</w:t>
+            </w:r>
+            <w:r>
+              <w:t>1</w:t>
+            </w:r>
+            <w:r>
+              <w:t xml:space="preserve"> week)</w:t>
+            </w:r>
+          </w:p>
+          <w:p>
+            <w:pPr>
+              <w:spacing w:line="300" w:lineRule="auto"/>
+              <w:jc w:val="right"/>
+            </w:pPr>
+          </w:p>
+        </w:tc>
+      </w:tr>
+    </w:tbl>
+    <w:p>
+      <w:pPr>
+        <w:numPr>
+          <w:ilvl w:val="0"/>
+          <w:numId w:val="3"/>
+        </w:numPr>
+        <w:spacing w:line="300" w:lineRule="auto"/>
+        <w:ind w:left="425" w:hanging="283"/>
+        <w:rPr>
+          <w:b/>
+          <w:sz w:val="24"/>
+          <w:szCs w:val="24"/>
+          <w:u w:val="single"/>
+        </w:rPr>
+      </w:pPr>
+      <w:r>
+        <w:t>Unreal Engine 5</w:t>
+      </w:r>
+      <w:r>
+        <w:t xml:space="preserve">, Blueprints, </w:t>
+      </w:r>
+      <w:r>
+        <w:t xml:space="preserve">C++, </w:t>
+      </w:r>
+      <w:r>
+        <w:t xml:space="preserve">Perforce, </w:t>
+      </w:r>
+      <w:r>
+        <w:t>AI, UI, Animations, Level Design</w:t>
+      </w:r>
+    </w:p>
+    <w:p>
+      <w:pPr>
+        <w:spacing w:line="300" w:lineRule="auto"/>
+        <w:rPr>
+          <w:b/>
+          <w:sz w:val="24"/>
+          <w:szCs w:val="24"/>
+          <w:u w:val="single"/>
+        </w:rPr>
+      </w:pPr>
+    </w:p>
+    <w:tbl>
+      <w:tblPr>
+        <w:tblStyle w:val="a2"/>
+        <w:tblW w:w="8985" w:type="dxa"/>
+        <w:tblLayout w:type="fixed"/>
+        <w:tblLook w:val="0600" w:firstRow="0" w:lastRow="0" w:firstColumn="0" w:lastColumn="0" w:noHBand="1" w:noVBand="1"/>
+      </w:tblPr>
+      <w:tblGrid>
+        <w:gridCol w:w="6075"/>
+        <w:gridCol w:w="2910"/>
+      </w:tblGrid>
+      <w:tr>
+        <w:trPr>
+          <w:trHeight w:val="810"/>
+        </w:trPr>
+        <w:tc>
+          <w:tcPr>
+            <w:tcW w:w="6075" w:type="dxa"/>
+            <w:tcMar>
+              <w:top w:w="0" w:type="dxa"/>
+              <w:left w:w="0" w:type="dxa"/>
+              <w:bottom w:w="0" w:type="dxa"/>
+              <w:right w:w="0" w:type="dxa"/>
+            </w:tcMar>
+          </w:tcPr>
+          <w:p>
+            <w:pPr>
+              <w:spacing w:line="300" w:lineRule="auto"/>
+              <w:rPr>
+                <w:b/>
+              </w:rPr>
+            </w:pPr>
+            <w:r>
+              <w:rPr>
+                <w:b/>
+              </w:rPr>
+              <w:t>“</w:t>
+            </w:r>
+            <w:r>
+              <w:rPr>
+                <w:b/>
+              </w:rPr>
+              <w:t>Enchanted Forest</w:t>
+            </w:r>
+            <w:r>
+              <w:rPr>
+                <w:b/>
+              </w:rPr>
+              <w:t xml:space="preserve">” </w:t>
+            </w:r>
+          </w:p>
+          <w:p>
+            <w:pPr>
+              <w:spacing w:line="300" w:lineRule="auto"/>
+            </w:pPr>
+            <w:r>
+              <w:t xml:space="preserve">Created a fantasy environment in </w:t>
+            </w:r>
+            <w:r>
+              <w:t>UE</w:t>
+            </w:r>
+            <w:r>
+              <w:t xml:space="preserve">5 </w:t>
+            </w:r>
+            <w:r>
+              <w:t xml:space="preserve">using </w:t>
+            </w:r>
+            <w:r>
+              <w:t>B</w:t>
+            </w:r>
+            <w:r>
+              <w:t xml:space="preserve">lueprints. </w:t>
+            </w:r>
+            <w:r>
+              <w:t xml:space="preserve">Created realistic landscapes, complex materials and PCGs, and atmospheric lighting, </w:t>
+            </w:r>
+            <w:proofErr w:type="gramStart"/>
+            <w:r>
+              <w:t>fog</w:t>
+            </w:r>
+            <w:proofErr w:type="gramEnd"/>
+            <w:r>
+              <w:t xml:space="preserve"> and rain. </w:t>
+            </w:r>
+          </w:p>
+        </w:tc>
+        <w:tc>
+          <w:tcPr>
+            <w:tcW w:w="2910" w:type="dxa"/>
+            <w:tcMar>
+              <w:top w:w="0" w:type="dxa"/>
+              <w:left w:w="0" w:type="dxa"/>
+              <w:bottom w:w="0" w:type="dxa"/>
+              <w:right w:w="0" w:type="dxa"/>
+            </w:tcMar>
+          </w:tcPr>
+          <w:p>
+            <w:pPr>
+              <w:spacing w:line="300" w:lineRule="auto"/>
+              <w:jc w:val="right"/>
+            </w:pPr>
+            <w:r>
+              <w:t>Apr 2024 (2 weeks)</w:t>
+            </w:r>
+          </w:p>
+          <w:p>
+            <w:pPr>
+              <w:spacing w:line="300" w:lineRule="auto"/>
+              <w:jc w:val="right"/>
+            </w:pPr>
+          </w:p>
+        </w:tc>
+      </w:tr>
+    </w:tbl>
+    <w:p>
+      <w:pPr>
+        <w:numPr>
+          <w:ilvl w:val="0"/>
+          <w:numId w:val="3"/>
+        </w:numPr>
+        <w:spacing w:line="300" w:lineRule="auto"/>
+        <w:ind w:left="425" w:hanging="283"/>
+        <w:rPr>
+          <w:b/>
+          <w:sz w:val="24"/>
+          <w:szCs w:val="24"/>
+          <w:u w:val="single"/>
+        </w:rPr>
+      </w:pPr>
+      <w:r>
+        <w:t>Unreal Engine 5</w:t>
+      </w:r>
+      <w:r>
+        <w:t>, Blueprints, Perforce</w:t>
+      </w:r>
+      <w:r>
+        <w:t>, Procedural Content, Environment Design</w:t>
+      </w:r>
+    </w:p>
+    <w:p>
+      <w:pPr>
+        <w:spacing w:line="300" w:lineRule="auto"/>
+        <w:ind w:left="425"/>
+        <w:rPr>
+          <w:b/>
+          <w:sz w:val="24"/>
+          <w:szCs w:val="24"/>
+          <w:u w:val="single"/>
+        </w:rPr>
+      </w:pPr>
+    </w:p>
+    <w:tbl>
+      <w:tblPr>
+        <w:tblStyle w:val="a2"/>
+        <w:tblW w:w="8985" w:type="dxa"/>
+        <w:tblLayout w:type="fixed"/>
+        <w:tblLook w:val="0600" w:firstRow="0" w:lastRow="0" w:firstColumn="0" w:lastColumn="0" w:noHBand="1" w:noVBand="1"/>
+      </w:tblPr>
+      <w:tblGrid>
+        <w:gridCol w:w="6075"/>
+        <w:gridCol w:w="2910"/>
+      </w:tblGrid>
+      <w:tr>
+        <w:trPr>
+          <w:trHeight w:val="810"/>
+        </w:trPr>
+        <w:tc>
+          <w:tcPr>
+            <w:tcW w:w="6075" w:type="dxa"/>
+            <w:tcMar>
+              <w:top w:w="0" w:type="dxa"/>
+              <w:left w:w="0" w:type="dxa"/>
+              <w:bottom w:w="0" w:type="dxa"/>
+              <w:right w:w="0" w:type="dxa"/>
+            </w:tcMar>
+          </w:tcPr>
+          <w:p>
+            <w:pPr>
+              <w:spacing w:line="300" w:lineRule="auto"/>
+              <w:rPr>
+                <w:b/>
+              </w:rPr>
+            </w:pPr>
+            <w:r>
+              <w:rPr>
+                <w:b/>
+              </w:rPr>
+              <w:t>“</w:t>
+            </w:r>
+            <w:r>
+              <w:rPr>
+                <w:b/>
+              </w:rPr>
+              <w:t>Hungry Bunny”</w:t>
+            </w:r>
+            <w:r>
+              <w:rPr>
+                <w:b/>
+              </w:rPr>
+              <w:t xml:space="preserve"> </w:t>
+            </w:r>
+          </w:p>
+          <w:p>
+            <w:pPr>
+              <w:tabs>
+                <w:tab w:val="left" w:pos="3375"/>
+              </w:tabs>
+              <w:spacing w:line="300" w:lineRule="auto"/>
+            </w:pPr>
+            <w:r>
+              <w:t>A 2D top-down arcade-style vegetable collection game where you eat carrots to survive while avoiding angry farmers.</w:t>
+            </w:r>
+          </w:p>
+        </w:tc>
+        <w:tc>
+          <w:tcPr>
+            <w:tcW w:w="2910" w:type="dxa"/>
+            <w:tcMar>
+              <w:top w:w="0" w:type="dxa"/>
+              <w:left w:w="0" w:type="dxa"/>
+              <w:bottom w:w="0" w:type="dxa"/>
+              <w:right w:w="0" w:type="dxa"/>
+            </w:tcMar>
+          </w:tcPr>
+          <w:p>
+            <w:pPr>
+              <w:spacing w:line="300" w:lineRule="auto"/>
+              <w:jc w:val="right"/>
+            </w:pPr>
+            <w:r>
+              <w:t>Mar 2024 (2 weeks)</w:t>
+            </w:r>
+          </w:p>
+          <w:p>
+            <w:pPr>
+              <w:spacing w:line="300" w:lineRule="auto"/>
+              <w:jc w:val="right"/>
+            </w:pPr>
+          </w:p>
+        </w:tc>
+      </w:tr>
+    </w:tbl>
+    <w:p>
+      <w:pPr>
+        <w:numPr>
+          <w:ilvl w:val="0"/>
+          <w:numId w:val="3"/>
+        </w:numPr>
+        <w:spacing w:line="300" w:lineRule="auto"/>
+        <w:ind w:left="425" w:hanging="283"/>
+      </w:pPr>
+      <w:r>
+        <w:t xml:space="preserve">C++, GitHub, </w:t>
+      </w:r>
+      <w:proofErr w:type="spellStart"/>
+      <w:r>
+        <w:t>PlayBuffer</w:t>
+      </w:r>
+      <w:proofErr w:type="spellEnd"/>
+    </w:p>
+    <w:p>
+      <w:pPr>
+        <w:spacing w:line="300" w:lineRule="auto"/>
+      </w:pPr>
+    </w:p>
+    <w:tbl>
+      <w:tblPr>
+        <w:tblStyle w:val="a2"/>
+        <w:tblW w:w="8985" w:type="dxa"/>
+        <w:tblLayout w:type="fixed"/>
+        <w:tblLook w:val="0600" w:firstRow="0" w:lastRow="0" w:firstColumn="0" w:lastColumn="0" w:noHBand="1" w:noVBand="1"/>
+      </w:tblPr>
+      <w:tblGrid>
+        <w:gridCol w:w="6075"/>
+        <w:gridCol w:w="2910"/>
+      </w:tblGrid>
+      <w:tr>
+        <w:trPr>
+          <w:trHeight w:val="810"/>
+        </w:trPr>
+        <w:tc>
+          <w:tcPr>
+            <w:tcW w:w="6075" w:type="dxa"/>
+            <w:tcMar>
+              <w:top w:w="0" w:type="dxa"/>
+              <w:left w:w="0" w:type="dxa"/>
+              <w:bottom w:w="0" w:type="dxa"/>
+              <w:right w:w="0" w:type="dxa"/>
+            </w:tcMar>
+          </w:tcPr>
+          <w:p>
+            <w:pPr>
+              <w:spacing w:line="300" w:lineRule="auto"/>
+              <w:rPr>
+                <w:b/>
+              </w:rPr>
+            </w:pPr>
+            <w:r>
+              <w:rPr>
+                <w:b/>
+              </w:rPr>
+              <w:t>“</w:t>
+            </w:r>
+            <w:r>
+              <w:rPr>
+                <w:b/>
+              </w:rPr>
+              <w:t>Food Fight”</w:t>
+            </w:r>
+            <w:r>
+              <w:rPr>
+                <w:b/>
+              </w:rPr>
+              <w:t xml:space="preserve"> </w:t>
+            </w:r>
+          </w:p>
+          <w:p>
+            <w:pPr>
+              <w:tabs>
+                <w:tab w:val="left" w:pos="3375"/>
+              </w:tabs>
+              <w:spacing w:line="300" w:lineRule="auto"/>
+            </w:pPr>
+            <w:r>
+              <w:t>A whimsical text adventure game where you explore a restaurant and battle chefs to present the tastiest food.</w:t>
+            </w:r>
+          </w:p>
+        </w:tc>
+        <w:tc>
+          <w:tcPr>
+            <w:tcW w:w="2910" w:type="dxa"/>
+            <w:tcMar>
+              <w:top w:w="0" w:type="dxa"/>
+              <w:left w:w="0" w:type="dxa"/>
+              <w:bottom w:w="0" w:type="dxa"/>
+              <w:right w:w="0" w:type="dxa"/>
+            </w:tcMar>
+          </w:tcPr>
+          <w:p>
+            <w:pPr>
+              <w:spacing w:line="300" w:lineRule="auto"/>
+              <w:jc w:val="right"/>
+            </w:pPr>
+            <w:r>
+              <w:t>Mar 2024 (1 week)</w:t>
+            </w:r>
+          </w:p>
+          <w:p>
+            <w:pPr>
+              <w:spacing w:line="300" w:lineRule="auto"/>
+              <w:jc w:val="right"/>
+            </w:pPr>
+          </w:p>
+        </w:tc>
+      </w:tr>
+    </w:tbl>
+    <w:p>
+      <w:pPr>
+        <w:numPr>
+          <w:ilvl w:val="0"/>
+          <w:numId w:val="3"/>
+        </w:numPr>
+        <w:spacing w:line="300" w:lineRule="auto"/>
+        <w:ind w:left="425" w:hanging="283"/>
+      </w:pPr>
+      <w:r>
+        <w:t>C++, GitHub</w:t>
+      </w:r>
+    </w:p>
+    <w:p>
+      <w:pPr>
+        <w:rPr>
+          <w:b/>
+          <w:sz w:val="24"/>
+          <w:szCs w:val="24"/>
+          <w:u w:val="single"/>
+        </w:rPr>
+      </w:pPr>
+      <w:r>
+        <w:rPr>
+          <w:b/>
+          <w:sz w:val="24"/>
+          <w:szCs w:val="24"/>
+          <w:u w:val="single"/>
+        </w:rPr>
+        <w:lastRenderedPageBreak/>
+        <w:t>Education</w:t>
+      </w:r>
+    </w:p>
+    <w:p>
+      <w:pPr>
+        <w:spacing w:line="300" w:lineRule="auto"/>
+        <w:rPr>
+          <w:b/>
+          <w:sz w:val="24"/>
+          <w:szCs w:val="24"/>
+          <w:u w:val="single"/>
+        </w:rPr>
+      </w:pPr>
+    </w:p>
+    <w:tbl>
+      <w:tblPr>
+        <w:tblStyle w:val="a1"/>
+        <w:tblW w:w="8985" w:type="dxa"/>
+        <w:tblLayout w:type="fixed"/>
+        <w:tblLook w:val="0600" w:firstRow="0" w:lastRow="0" w:firstColumn="0" w:lastColumn="0" w:noHBand="1" w:noVBand="1"/>
+      </w:tblPr>
+      <w:tblGrid>
+        <w:gridCol w:w="6075"/>
+        <w:gridCol w:w="2910"/>
+      </w:tblGrid>
+      <w:tr>
+        <w:trPr>
+          <w:trHeight w:val="811"/>
+        </w:trPr>
+        <w:tc>
+          <w:tcPr>
+            <w:tcW w:w="6075" w:type="dxa"/>
+            <w:tcMar>
+              <w:top w:w="0" w:type="dxa"/>
+              <w:left w:w="0" w:type="dxa"/>
+              <w:bottom w:w="0" w:type="dxa"/>
+              <w:right w:w="0" w:type="dxa"/>
+            </w:tcMar>
+          </w:tcPr>
+          <w:p>
+            <w:pPr>
+              <w:spacing w:line="300" w:lineRule="auto"/>
+              <w:rPr>
+                <w:b/>
+              </w:rPr>
+            </w:pPr>
+            <w:r>
+              <w:rPr>
+                <w:b/>
+              </w:rPr>
+              <w:t>Games Development Bootcamp</w:t>
+            </w:r>
+          </w:p>
+          <w:p>
+            <w:pPr>
+              <w:spacing w:line="300" w:lineRule="auto"/>
+            </w:pPr>
+            <w:r>
+              <w:t>The Developer Academy</w:t>
+            </w:r>
+          </w:p>
+        </w:tc>
+        <w:tc>
+          <w:tcPr>
+            <w:tcW w:w="2910" w:type="dxa"/>
+            <w:tcMar>
+              <w:top w:w="0" w:type="dxa"/>
+              <w:left w:w="0" w:type="dxa"/>
+              <w:bottom w:w="0" w:type="dxa"/>
+              <w:right w:w="0" w:type="dxa"/>
+            </w:tcMar>
+          </w:tcPr>
+          <w:p>
+            <w:pPr>
+              <w:spacing w:line="300" w:lineRule="auto"/>
+              <w:jc w:val="right"/>
+            </w:pPr>
+            <w:r>
+              <w:t>Mar 2024 - Present</w:t>
+            </w:r>
+          </w:p>
+          <w:p>
+            <w:pPr>
+              <w:spacing w:line="300" w:lineRule="auto"/>
+            </w:pPr>
+          </w:p>
+        </w:tc>
+      </w:tr>
+    </w:tbl>
+    <w:p>
+      <w:pPr>
+        <w:numPr>
+          <w:ilvl w:val="0"/>
+          <w:numId w:val="1"/>
+        </w:numPr>
+        <w:spacing w:line="300" w:lineRule="auto"/>
+        <w:ind w:left="425" w:hanging="283"/>
+      </w:pPr>
+      <w:r>
+        <w:t xml:space="preserve">Intense </w:t>
+      </w:r>
+      <w:r>
+        <w:t>16-week bootcamp that focuses on teaching Unreal Engine 5, C++ and soft skills required for the games industry.</w:t>
+      </w:r>
+    </w:p>
+    <w:p>
+      <w:pPr>
+        <w:numPr>
+          <w:ilvl w:val="0"/>
+          <w:numId w:val="1"/>
+        </w:numPr>
+        <w:spacing w:line="300" w:lineRule="auto"/>
+        <w:ind w:left="425" w:hanging="283"/>
+        <w:rPr>
+          <w:b/>
+          <w:sz w:val="24"/>
+          <w:szCs w:val="24"/>
+          <w:u w:val="single"/>
+        </w:rPr>
+      </w:pPr>
+      <w:r>
+        <w:t>Work in small teams to create high</w:t>
+      </w:r>
+      <w:r>
+        <w:t>-</w:t>
+      </w:r>
+      <w:r>
+        <w:t>quality video games.</w:t>
+      </w:r>
+    </w:p>
+    <w:p>
+      <w:pPr>
+        <w:spacing w:line="300" w:lineRule="auto"/>
+        <w:ind w:left="425"/>
+        <w:rPr>
+          <w:b/>
+          <w:sz w:val="24"/>
+          <w:szCs w:val="24"/>
+          <w:u w:val="single"/>
+        </w:rPr>
+      </w:pPr>
+    </w:p>
+    <w:tbl>
+      <w:tblPr>
+        <w:tblStyle w:val="a1"/>
+        <w:tblW w:w="8985" w:type="dxa"/>
+        <w:tblLayout w:type="fixed"/>
+        <w:tblLook w:val="0600" w:firstRow="0" w:lastRow="0" w:firstColumn="0" w:lastColumn="0" w:noHBand="1" w:noVBand="1"/>
+      </w:tblPr>
+      <w:tblGrid>
+        <w:gridCol w:w="6075"/>
+        <w:gridCol w:w="2910"/>
+      </w:tblGrid>
+      <w:tr>
+        <w:trPr>
+          <w:trHeight w:val="811"/>
+        </w:trPr>
+        <w:tc>
+          <w:tcPr>
+            <w:tcW w:w="6075" w:type="dxa"/>
+            <w:tcMar>
+              <w:top w:w="0" w:type="dxa"/>
+              <w:left w:w="0" w:type="dxa"/>
+              <w:bottom w:w="0" w:type="dxa"/>
+              <w:right w:w="0" w:type="dxa"/>
+            </w:tcMar>
+          </w:tcPr>
+          <w:p>
+            <w:pPr>
+              <w:spacing w:line="300" w:lineRule="auto"/>
+              <w:rPr>
+                <w:b/>
+              </w:rPr>
+            </w:pPr>
+            <w:r>
+              <w:rPr>
+                <w:b/>
+              </w:rPr>
+              <w:t>Master of Physics</w:t>
+            </w:r>
+          </w:p>
+          <w:p>
+            <w:pPr>
+              <w:spacing w:line="300" w:lineRule="auto"/>
+            </w:pPr>
+            <w:r>
+              <w:t>University of Oxford – 2:1</w:t>
+            </w:r>
+          </w:p>
+        </w:tc>
+        <w:tc>
+          <w:tcPr>
+            <w:tcW w:w="2910" w:type="dxa"/>
+            <w:tcMar>
+              <w:top w:w="0" w:type="dxa"/>
+              <w:left w:w="0" w:type="dxa"/>
+              <w:bottom w:w="0" w:type="dxa"/>
+              <w:right w:w="0" w:type="dxa"/>
+            </w:tcMar>
+          </w:tcPr>
+          <w:p>
+            <w:pPr>
+              <w:spacing w:line="300" w:lineRule="auto"/>
+              <w:jc w:val="right"/>
+            </w:pPr>
+            <w:r>
+              <w:t>Sep 2016 - Aug 2020</w:t>
+            </w:r>
+          </w:p>
+          <w:p>
+            <w:pPr>
+              <w:spacing w:line="300" w:lineRule="auto"/>
+            </w:pPr>
+          </w:p>
+        </w:tc>
+      </w:tr>
+    </w:tbl>
+    <w:p>
+      <w:pPr>
+        <w:numPr>
+          <w:ilvl w:val="0"/>
+          <w:numId w:val="1"/>
+        </w:numPr>
+        <w:spacing w:line="300" w:lineRule="auto"/>
+        <w:ind w:left="425" w:hanging="283"/>
+      </w:pPr>
+      <w:r>
+        <w:t xml:space="preserve">Specialism in </w:t>
+      </w:r>
+      <w:r>
+        <w:t>Quantum Computing/Information</w:t>
+      </w:r>
+      <w:r>
+        <w:t xml:space="preserve"> and </w:t>
+      </w:r>
+      <w:r>
+        <w:t>C</w:t>
+      </w:r>
+      <w:r>
+        <w:t xml:space="preserve">ondensed </w:t>
+      </w:r>
+      <w:r>
+        <w:t>M</w:t>
+      </w:r>
+      <w:r>
+        <w:t xml:space="preserve">atter </w:t>
+      </w:r>
+      <w:r>
+        <w:t>P</w:t>
+      </w:r>
+      <w:r>
+        <w:t>hysics.</w:t>
+      </w:r>
+    </w:p>
+    <w:p>
+      <w:pPr>
+        <w:numPr>
+          <w:ilvl w:val="0"/>
+          <w:numId w:val="1"/>
+        </w:numPr>
+        <w:spacing w:line="300" w:lineRule="auto"/>
+        <w:ind w:left="425" w:hanging="283"/>
+      </w:pPr>
+      <w:r>
+        <w:t>Event Organiser for Oxford University Quantum Information Society</w:t>
+      </w:r>
+      <w:r>
+        <w:t>.</w:t>
+      </w:r>
+    </w:p>
+    <w:p>
+      <w:pPr>
+        <w:numPr>
+          <w:ilvl w:val="0"/>
+          <w:numId w:val="1"/>
+        </w:numPr>
+        <w:spacing w:line="300" w:lineRule="auto"/>
+        <w:ind w:left="425" w:hanging="283"/>
+      </w:pPr>
+      <w:r>
+        <w:t>Treasurer for Oxford University E-sports Society</w:t>
+      </w:r>
+      <w:r>
+        <w:t>.</w:t>
+      </w:r>
+    </w:p>
+    <w:p>
+      <w:pPr>
+        <w:numPr>
+          <w:ilvl w:val="0"/>
+          <w:numId w:val="1"/>
+        </w:numPr>
+        <w:spacing w:line="300" w:lineRule="auto"/>
+        <w:ind w:left="425" w:hanging="283"/>
+      </w:pPr>
+      <w:r>
+        <w:t>Founder and captain of the</w:t>
+      </w:r>
+      <w:r>
+        <w:t xml:space="preserve"> </w:t>
+      </w:r>
+      <w:r>
+        <w:t>Rocket League team</w:t>
+      </w:r>
+      <w:r>
+        <w:t>.</w:t>
+      </w:r>
+    </w:p>
+    <w:p>
+      <w:pPr>
+        <w:numPr>
+          <w:ilvl w:val="0"/>
+          <w:numId w:val="1"/>
+        </w:numPr>
+        <w:spacing w:line="300" w:lineRule="auto"/>
+        <w:ind w:left="425" w:hanging="283"/>
+      </w:pPr>
+      <w:r>
+        <w:t>Organised and ran weekly horror game nights, video game tournaments and E-sports pub quizzes.</w:t>
+      </w:r>
+    </w:p>
+    <w:p>
+      <w:pPr>
+        <w:spacing w:line="300" w:lineRule="auto"/>
+        <w:rPr>
+          <w:b/>
+          <w:sz w:val="24"/>
+          <w:szCs w:val="24"/>
+          <w:u w:val="single"/>
+        </w:rPr>
+      </w:pPr>
+    </w:p>
+    <w:p>
+      <w:pPr>
+        <w:spacing w:line="300" w:lineRule="auto"/>
+        <w:rPr>
+          <w:b/>
+          <w:sz w:val="24"/>
+          <w:szCs w:val="24"/>
+          <w:u w:val="single"/>
+        </w:rPr>
+      </w:pPr>
+      <w:r>
+        <w:rPr>
+          <w:b/>
+          <w:sz w:val="24"/>
+          <w:szCs w:val="24"/>
+          <w:u w:val="single"/>
+        </w:rPr>
+        <w:t>Experience</w:t>
       </w:r>
     </w:p>
     <w:p>
@@ -433,7 +1325,16 @@
               <w:jc w:val="right"/>
             </w:pPr>
             <w:r>
-              <w:t>March 2021 - present</w:t>
+              <w:t xml:space="preserve">Mar 2021 </w:t>
+            </w:r>
+            <w:r>
+              <w:t>–</w:t>
+            </w:r>
+            <w:r>
+              <w:t xml:space="preserve"> </w:t>
+            </w:r>
+            <w:r>
+              <w:t>Nov 2023</w:t>
             </w:r>
           </w:p>
         </w:tc>
@@ -441,15 +1342,15 @@
     </w:tbl>
     <w:p>
       <w:pPr>
+        <w:pStyle w:val="ListParagraph"/>
         <w:numPr>
           <w:ilvl w:val="0"/>
-          <w:numId w:val="5"/>
+          <w:numId w:val="7"/>
         </w:numPr>
         <w:spacing w:line="300" w:lineRule="auto"/>
-        <w:ind w:left="425" w:hanging="285"/>
-      </w:pPr>
-      <w:r>
-        <w:t xml:space="preserve">Created user interfaces for medical record software, used by over 250,000 clinicians across countries such as the UK, </w:t>
+      </w:pPr>
+      <w:r>
+        <w:t xml:space="preserve">Used OOP to create intuitive user interfaces for medical record software, used by over 250,000 clinicians across countries such as the UK, </w:t>
       </w:r>
       <w:proofErr w:type="gramStart"/>
       <w:r>
@@ -462,539 +1363,128 @@
     </w:p>
     <w:p>
       <w:pPr>
+        <w:pStyle w:val="ListParagraph"/>
         <w:numPr>
           <w:ilvl w:val="0"/>
-          <w:numId w:val="5"/>
+          <w:numId w:val="7"/>
         </w:numPr>
         <w:spacing w:line="300" w:lineRule="auto"/>
-        <w:ind w:left="425" w:hanging="285"/>
-      </w:pPr>
-      <w:r>
-        <w:t>Worked with a large codebase that has been continuously developed for over 25 years and supports over 25 care settings to improve existing features and develop new functionality.</w:t>
-      </w:r>
-    </w:p>
-    <w:p>
-      <w:pPr>
+      </w:pPr>
+      <w:r>
+        <w:t>Wrote well-designed, testable code in the company’s house style at a rate of about 50 changes per 4-week release cycle. All changes were well-documented with unit tests.</w:t>
+      </w:r>
+    </w:p>
+    <w:p>
+      <w:pPr>
+        <w:pStyle w:val="ListParagraph"/>
         <w:numPr>
           <w:ilvl w:val="0"/>
-          <w:numId w:val="5"/>
+          <w:numId w:val="7"/>
         </w:numPr>
         <w:spacing w:line="300" w:lineRule="auto"/>
-        <w:ind w:left="425" w:hanging="285"/>
-      </w:pPr>
-      <w:r>
-        <w:t>Used OpenSSL to generate and sign certificates for use in production and non-production environments.</w:t>
-      </w:r>
-    </w:p>
-    <w:p>
-      <w:pPr>
+      </w:pPr>
+      <w:r>
+        <w:t>Employed</w:t>
+      </w:r>
+      <w:r>
+        <w:t xml:space="preserve"> Agile Methodologies to ensure timely delivery of high-quality solutions.</w:t>
+      </w:r>
+    </w:p>
+    <w:p>
+      <w:pPr>
+        <w:pStyle w:val="ListParagraph"/>
         <w:numPr>
           <w:ilvl w:val="0"/>
-          <w:numId w:val="5"/>
+          <w:numId w:val="7"/>
         </w:numPr>
         <w:spacing w:line="300" w:lineRule="auto"/>
-        <w:ind w:left="425" w:hanging="285"/>
-      </w:pPr>
-      <w:r>
-        <w:t>Wrote well-designed, testable code in the company’s house style at a rate of about 50 changes per 4-week release cycle. All changes were well-documented with unit tests.</w:t>
-      </w:r>
-    </w:p>
-    <w:p>
-      <w:pPr>
+      </w:pPr>
+      <w:r>
+        <w:t>Developed APIs</w:t>
+      </w:r>
+      <w:r>
+        <w:t xml:space="preserve"> and </w:t>
+      </w:r>
+      <w:r>
+        <w:t>integrated</w:t>
+      </w:r>
+      <w:r>
+        <w:t xml:space="preserve"> with external systems.</w:t>
+      </w:r>
+    </w:p>
+    <w:p>
+      <w:pPr>
+        <w:pStyle w:val="ListParagraph"/>
         <w:numPr>
           <w:ilvl w:val="0"/>
-          <w:numId w:val="5"/>
+          <w:numId w:val="7"/>
         </w:numPr>
         <w:spacing w:line="300" w:lineRule="auto"/>
-        <w:ind w:left="425" w:hanging="285"/>
-      </w:pPr>
-      <w:r>
-        <w:t xml:space="preserve">Triaged, </w:t>
-      </w:r>
-      <w:proofErr w:type="gramStart"/>
-      <w:r>
-        <w:t>fixed</w:t>
-      </w:r>
-      <w:proofErr w:type="gramEnd"/>
-      <w:r>
-        <w:t xml:space="preserve"> and patched critical defects in the system, such as data breaches and clinically unsafe features.</w:t>
-      </w:r>
-    </w:p>
-    <w:p>
-      <w:pPr>
+      </w:pPr>
+      <w:r>
+        <w:t xml:space="preserve">Utilised industry standard SQL to create scalable databases </w:t>
+      </w:r>
+      <w:r>
+        <w:t>and stored procedures.</w:t>
+      </w:r>
+    </w:p>
+    <w:p>
+      <w:pPr>
+        <w:pStyle w:val="ListParagraph"/>
         <w:numPr>
           <w:ilvl w:val="0"/>
-          <w:numId w:val="5"/>
+          <w:numId w:val="7"/>
         </w:numPr>
         <w:spacing w:line="300" w:lineRule="auto"/>
-        <w:ind w:left="425" w:hanging="285"/>
-      </w:pPr>
-      <w:r>
-        <w:t>Implemented agile development practices across multiple projects, ensuring timely delivery of high-quality solutions. E.g. turned a long-standing reporting extract capability that runs across 20 reporting servers and produces over 100 tables of clinical information into real-time message feeds within 3 months as a team of 5.</w:t>
-      </w:r>
-    </w:p>
-    <w:p>
-      <w:pPr>
+      </w:pPr>
+      <w:r>
+        <w:t>Profiled and optimised performance for both desktop and mobile applications.</w:t>
+      </w:r>
+    </w:p>
+    <w:p>
+      <w:pPr>
+        <w:pStyle w:val="ListParagraph"/>
         <w:numPr>
           <w:ilvl w:val="0"/>
-          <w:numId w:val="5"/>
+          <w:numId w:val="7"/>
         </w:numPr>
         <w:spacing w:line="300" w:lineRule="auto"/>
-        <w:ind w:left="425" w:hanging="285"/>
-      </w:pPr>
-      <w:r>
-        <w:t xml:space="preserve">Wrote software to specifications to meet precise requirements and integrate with external systems. E.g. developed against the Malaysia national extract requirements to </w:t>
-      </w:r>
-      <w:r>
-        <w:lastRenderedPageBreak/>
-        <w:t>produce JSON messages with over 100 fields by extracting patient information from multiple database tables.</w:t>
-      </w:r>
-    </w:p>
-    <w:p>
-      <w:pPr>
+      </w:pPr>
+      <w:r>
+        <w:t xml:space="preserve">Allocated </w:t>
+      </w:r>
+      <w:proofErr w:type="gramStart"/>
+      <w:r>
+        <w:t>project</w:t>
+      </w:r>
+      <w:proofErr w:type="gramEnd"/>
+      <w:r>
+        <w:t xml:space="preserve"> work each release cycle to every software development team and was responsible for keeping track of team progress and timings.</w:t>
+      </w:r>
+    </w:p>
+    <w:p>
+      <w:pPr>
+        <w:pStyle w:val="ListParagraph"/>
         <w:numPr>
           <w:ilvl w:val="0"/>
-          <w:numId w:val="5"/>
+          <w:numId w:val="7"/>
         </w:numPr>
         <w:spacing w:line="300" w:lineRule="auto"/>
-        <w:ind w:left="425" w:hanging="285"/>
-      </w:pPr>
-      <w:r>
-        <w:t xml:space="preserve">Designed and wrote databases tables, </w:t>
-      </w:r>
-      <w:proofErr w:type="gramStart"/>
-      <w:r>
-        <w:t>indexes</w:t>
-      </w:r>
-      <w:proofErr w:type="gramEnd"/>
-      <w:r>
-        <w:t xml:space="preserve"> and complex stored procedures.</w:t>
-      </w:r>
-    </w:p>
-    <w:p>
-      <w:pPr>
-        <w:numPr>
-          <w:ilvl w:val="0"/>
-          <w:numId w:val="5"/>
-        </w:numPr>
-        <w:spacing w:line="300" w:lineRule="auto"/>
-        <w:ind w:left="425" w:hanging="285"/>
-      </w:pPr>
-      <w:r>
-        <w:t>Wrote and reviewed software documentation for both internal and external use.</w:t>
-      </w:r>
-    </w:p>
-    <w:p>
-      <w:pPr>
-        <w:numPr>
-          <w:ilvl w:val="0"/>
-          <w:numId w:val="5"/>
-        </w:numPr>
-        <w:spacing w:line="300" w:lineRule="auto"/>
-        <w:ind w:left="425" w:hanging="285"/>
-      </w:pPr>
-      <w:r>
-        <w:t>Profiled and optimised performance for both desktop and mobile applications.</w:t>
-      </w:r>
-    </w:p>
-    <w:p>
-      <w:pPr>
-        <w:numPr>
-          <w:ilvl w:val="0"/>
-          <w:numId w:val="5"/>
-        </w:numPr>
-        <w:spacing w:line="300" w:lineRule="auto"/>
-        <w:ind w:left="425" w:hanging="285"/>
-      </w:pPr>
-      <w:r>
-        <w:t>Executed software build and release processes to over 20 different servers.</w:t>
-      </w:r>
-    </w:p>
-    <w:p>
-      <w:pPr>
-        <w:numPr>
-          <w:ilvl w:val="0"/>
-          <w:numId w:val="5"/>
-        </w:numPr>
-        <w:spacing w:line="300" w:lineRule="auto"/>
-        <w:ind w:left="425" w:hanging="285"/>
-      </w:pPr>
-      <w:r>
-        <w:t>Worked with analysts and designers to scope the technical feasibility and time requirements for new developments.</w:t>
-      </w:r>
-    </w:p>
-    <w:p>
-      <w:pPr>
-        <w:numPr>
-          <w:ilvl w:val="0"/>
-          <w:numId w:val="5"/>
-        </w:numPr>
-        <w:spacing w:line="300" w:lineRule="auto"/>
-        <w:ind w:left="425" w:hanging="285"/>
-      </w:pPr>
-      <w:r>
-        <w:t>Led and documented multiple lessons learned meetings.</w:t>
-      </w:r>
-    </w:p>
-    <w:p>
-      <w:pPr>
-        <w:numPr>
-          <w:ilvl w:val="0"/>
-          <w:numId w:val="5"/>
-        </w:numPr>
-        <w:spacing w:line="300" w:lineRule="auto"/>
-        <w:ind w:left="425" w:hanging="285"/>
-      </w:pPr>
-      <w:r>
-        <w:t>Rolled out new functionality and fixes using switches in the code.</w:t>
-      </w:r>
-    </w:p>
-    <w:p>
-      <w:pPr>
-        <w:numPr>
-          <w:ilvl w:val="0"/>
-          <w:numId w:val="5"/>
-        </w:numPr>
-        <w:spacing w:line="300" w:lineRule="auto"/>
-        <w:ind w:left="425" w:hanging="285"/>
-      </w:pPr>
-      <w:r>
-        <w:t>Allocated the project work each release to every software development team and was responsible for keeping track of team progress.</w:t>
-      </w:r>
-    </w:p>
-    <w:p>
-      <w:pPr>
-        <w:spacing w:line="300" w:lineRule="auto"/>
-      </w:pPr>
-    </w:p>
-    <w:p>
-      <w:pPr>
-        <w:spacing w:line="300" w:lineRule="auto"/>
-        <w:rPr>
-          <w:b/>
-          <w:sz w:val="24"/>
-          <w:szCs w:val="24"/>
-          <w:u w:val="single"/>
-        </w:rPr>
-      </w:pPr>
-      <w:r>
-        <w:rPr>
-          <w:b/>
-          <w:sz w:val="24"/>
-          <w:szCs w:val="24"/>
-          <w:u w:val="single"/>
-        </w:rPr>
-        <w:t>Education</w:t>
-      </w:r>
-    </w:p>
-    <w:p>
-      <w:pPr>
-        <w:spacing w:line="300" w:lineRule="auto"/>
-        <w:rPr>
-          <w:b/>
-          <w:sz w:val="24"/>
-          <w:szCs w:val="24"/>
-          <w:u w:val="single"/>
-        </w:rPr>
-      </w:pPr>
-    </w:p>
-    <w:tbl>
-      <w:tblPr>
-        <w:tblStyle w:val="a1"/>
-        <w:tblW w:w="8985" w:type="dxa"/>
-        <w:tblLayout w:type="fixed"/>
-        <w:tblLook w:val="0600" w:firstRow="0" w:lastRow="0" w:firstColumn="0" w:lastColumn="0" w:noHBand="1" w:noVBand="1"/>
-      </w:tblPr>
-      <w:tblGrid>
-        <w:gridCol w:w="6075"/>
-        <w:gridCol w:w="2910"/>
-      </w:tblGrid>
-      <w:tr>
-        <w:trPr>
-          <w:trHeight w:val="811"/>
-        </w:trPr>
-        <w:tc>
-          <w:tcPr>
-            <w:tcW w:w="6075" w:type="dxa"/>
-            <w:tcMar>
-              <w:top w:w="0" w:type="dxa"/>
-              <w:left w:w="0" w:type="dxa"/>
-              <w:bottom w:w="0" w:type="dxa"/>
-              <w:right w:w="0" w:type="dxa"/>
-            </w:tcMar>
-          </w:tcPr>
-          <w:p>
-            <w:pPr>
-              <w:spacing w:line="300" w:lineRule="auto"/>
-              <w:rPr>
-                <w:b/>
-              </w:rPr>
-            </w:pPr>
-            <w:r>
-              <w:rPr>
-                <w:b/>
-              </w:rPr>
-              <w:t>Master of Physics</w:t>
-            </w:r>
-          </w:p>
-          <w:p>
-            <w:pPr>
-              <w:spacing w:line="300" w:lineRule="auto"/>
-            </w:pPr>
-            <w:r>
-              <w:t>University of Oxford – 2:1</w:t>
-            </w:r>
-          </w:p>
-        </w:tc>
-        <w:tc>
-          <w:tcPr>
-            <w:tcW w:w="2910" w:type="dxa"/>
-            <w:tcMar>
-              <w:top w:w="0" w:type="dxa"/>
-              <w:left w:w="0" w:type="dxa"/>
-              <w:bottom w:w="0" w:type="dxa"/>
-              <w:right w:w="0" w:type="dxa"/>
-            </w:tcMar>
-          </w:tcPr>
-          <w:p>
-            <w:pPr>
-              <w:spacing w:line="300" w:lineRule="auto"/>
-              <w:jc w:val="right"/>
-            </w:pPr>
-            <w:r>
-              <w:t>Sept 2016 - Aug 2020</w:t>
-            </w:r>
-          </w:p>
-          <w:p>
-            <w:pPr>
-              <w:spacing w:line="300" w:lineRule="auto"/>
-            </w:pPr>
-          </w:p>
-        </w:tc>
-      </w:tr>
-    </w:tbl>
-    <w:p>
-      <w:pPr>
-        <w:numPr>
-          <w:ilvl w:val="0"/>
-          <w:numId w:val="1"/>
-        </w:numPr>
-        <w:spacing w:line="300" w:lineRule="auto"/>
-        <w:ind w:left="425" w:hanging="283"/>
-      </w:pPr>
-      <w:r>
-        <w:t>Specialism in quantum computing/cryptography and condensed matter physics.</w:t>
-      </w:r>
-    </w:p>
-    <w:p>
-      <w:pPr>
-        <w:numPr>
-          <w:ilvl w:val="0"/>
-          <w:numId w:val="1"/>
-        </w:numPr>
-        <w:spacing w:line="300" w:lineRule="auto"/>
-        <w:ind w:left="425" w:hanging="283"/>
-      </w:pPr>
-      <w:proofErr w:type="spellStart"/>
-      <w:r>
-        <w:t>Events</w:t>
-      </w:r>
-      <w:proofErr w:type="spellEnd"/>
-      <w:r>
-        <w:t xml:space="preserve"> organiser for Oxford University Physics Society</w:t>
-      </w:r>
-    </w:p>
-    <w:p>
-      <w:pPr>
-        <w:numPr>
-          <w:ilvl w:val="0"/>
-          <w:numId w:val="1"/>
-        </w:numPr>
-        <w:spacing w:line="300" w:lineRule="auto"/>
-        <w:ind w:left="425" w:hanging="283"/>
-      </w:pPr>
-      <w:r>
-        <w:t>Treasurer for Oxford University E-sports Society</w:t>
-      </w:r>
-    </w:p>
-    <w:p>
-      <w:pPr>
-        <w:numPr>
-          <w:ilvl w:val="0"/>
-          <w:numId w:val="1"/>
-        </w:numPr>
-        <w:spacing w:line="300" w:lineRule="auto"/>
-        <w:ind w:left="425" w:hanging="283"/>
-      </w:pPr>
-      <w:r>
-        <w:t>Team leader of the university League of Legends team and founder of the university Rocket League team</w:t>
-      </w:r>
-    </w:p>
-    <w:p>
-      <w:pPr>
-        <w:spacing w:line="300" w:lineRule="auto"/>
-      </w:pPr>
-    </w:p>
-    <w:p>
-      <w:pPr>
-        <w:spacing w:line="300" w:lineRule="auto"/>
-        <w:rPr>
-          <w:b/>
-          <w:sz w:val="24"/>
-          <w:szCs w:val="24"/>
-          <w:u w:val="single"/>
-        </w:rPr>
-      </w:pPr>
-      <w:r>
-        <w:rPr>
-          <w:b/>
-          <w:sz w:val="24"/>
-          <w:szCs w:val="24"/>
-          <w:u w:val="single"/>
-        </w:rPr>
-        <w:t>Projects</w:t>
-      </w:r>
-    </w:p>
-    <w:p>
-      <w:pPr>
-        <w:spacing w:line="300" w:lineRule="auto"/>
-        <w:rPr>
-          <w:b/>
-          <w:sz w:val="24"/>
-          <w:szCs w:val="24"/>
-          <w:u w:val="single"/>
-        </w:rPr>
-      </w:pPr>
-    </w:p>
-    <w:tbl>
-      <w:tblPr>
-        <w:tblStyle w:val="a2"/>
-        <w:tblW w:w="8985" w:type="dxa"/>
-        <w:tblLayout w:type="fixed"/>
-        <w:tblLook w:val="0600" w:firstRow="0" w:lastRow="0" w:firstColumn="0" w:lastColumn="0" w:noHBand="1" w:noVBand="1"/>
-      </w:tblPr>
-      <w:tblGrid>
-        <w:gridCol w:w="6075"/>
-        <w:gridCol w:w="2910"/>
-      </w:tblGrid>
-      <w:tr>
-        <w:trPr>
-          <w:trHeight w:val="810"/>
-        </w:trPr>
-        <w:tc>
-          <w:tcPr>
-            <w:tcW w:w="6075" w:type="dxa"/>
-            <w:tcMar>
-              <w:top w:w="0" w:type="dxa"/>
-              <w:left w:w="0" w:type="dxa"/>
-              <w:bottom w:w="0" w:type="dxa"/>
-              <w:right w:w="0" w:type="dxa"/>
-            </w:tcMar>
-          </w:tcPr>
-          <w:p>
-            <w:pPr>
-              <w:spacing w:line="300" w:lineRule="auto"/>
-              <w:rPr>
-                <w:b/>
-              </w:rPr>
-            </w:pPr>
-            <w:r>
-              <w:rPr>
-                <w:b/>
-              </w:rPr>
-              <w:t xml:space="preserve">“Grass Tiles” </w:t>
-            </w:r>
-          </w:p>
-          <w:p>
-            <w:pPr>
-              <w:spacing w:line="300" w:lineRule="auto"/>
-            </w:pPr>
-            <w:r>
-              <w:t>Multiplayer strategy board</w:t>
-            </w:r>
-            <w:r>
-              <w:t xml:space="preserve">game where </w:t>
-            </w:r>
-            <w:r>
-              <w:t xml:space="preserve">up to 9 </w:t>
-            </w:r>
-            <w:r>
-              <w:t xml:space="preserve">players </w:t>
-            </w:r>
-            <w:r>
-              <w:t xml:space="preserve">take turns </w:t>
-            </w:r>
-            <w:r>
-              <w:t>plac</w:t>
-            </w:r>
-            <w:r>
-              <w:t>ing</w:t>
-            </w:r>
-            <w:r>
-              <w:t xml:space="preserve"> different shaped tiles to compete for the largest contiguous area.</w:t>
-            </w:r>
-          </w:p>
-        </w:tc>
-        <w:tc>
-          <w:tcPr>
-            <w:tcW w:w="2910" w:type="dxa"/>
-            <w:tcMar>
-              <w:top w:w="0" w:type="dxa"/>
-              <w:left w:w="0" w:type="dxa"/>
-              <w:bottom w:w="0" w:type="dxa"/>
-              <w:right w:w="0" w:type="dxa"/>
-            </w:tcMar>
-          </w:tcPr>
-          <w:p>
-            <w:pPr>
-              <w:spacing w:line="300" w:lineRule="auto"/>
-              <w:jc w:val="right"/>
-            </w:pPr>
-            <w:r>
-              <w:t>Jan 2024</w:t>
-            </w:r>
-            <w:r>
-              <w:t xml:space="preserve"> - present</w:t>
-            </w:r>
-          </w:p>
-          <w:p>
-            <w:pPr>
-              <w:spacing w:line="300" w:lineRule="auto"/>
-              <w:jc w:val="right"/>
-            </w:pPr>
-          </w:p>
-        </w:tc>
-      </w:tr>
-    </w:tbl>
-    <w:p>
-      <w:pPr>
-        <w:numPr>
-          <w:ilvl w:val="0"/>
-          <w:numId w:val="3"/>
-        </w:numPr>
-        <w:spacing w:line="300" w:lineRule="auto"/>
-        <w:ind w:left="425" w:hanging="283"/>
-      </w:pPr>
-      <w:r>
-        <w:t>Unreal Engine 5</w:t>
-      </w:r>
-    </w:p>
-    <w:p>
-      <w:pPr>
-        <w:numPr>
-          <w:ilvl w:val="0"/>
-          <w:numId w:val="3"/>
-        </w:numPr>
-        <w:spacing w:line="300" w:lineRule="auto"/>
-        <w:ind w:left="425" w:hanging="283"/>
-      </w:pPr>
-      <w:r>
-        <w:t>C++</w:t>
-      </w:r>
-    </w:p>
-    <w:p>
-      <w:pPr>
-        <w:spacing w:line="300" w:lineRule="auto"/>
+      </w:pPr>
+      <w:r>
+        <w:t>Ran multiple online cooking classes for the company during the pandemic.</w:t>
+      </w:r>
+    </w:p>
+    <w:p>
+      <w:pPr>
+        <w:spacing w:line="300" w:lineRule="auto"/>
+        <w:ind w:left="425"/>
+      </w:pPr>
+    </w:p>
+    <w:p>
+      <w:pPr>
+        <w:spacing w:line="300" w:lineRule="auto"/>
+        <w:ind w:left="425"/>
       </w:pPr>
     </w:p>
     <w:p>
@@ -1036,7 +1526,13 @@
         <w:ind w:left="425" w:hanging="283"/>
       </w:pPr>
       <w:r>
-        <w:t>Full UK driving licence</w:t>
+        <w:t>I have a full UK d</w:t>
+      </w:r>
+      <w:r>
+        <w:t>riving</w:t>
+      </w:r>
+      <w:r>
+        <w:t xml:space="preserve"> licence.</w:t>
       </w:r>
     </w:p>
     <w:p>
@@ -1049,7 +1545,13 @@
         <w:ind w:left="425" w:hanging="283"/>
       </w:pPr>
       <w:r>
-        <w:t>Grade 8 piano</w:t>
+        <w:t xml:space="preserve">Achieved </w:t>
+      </w:r>
+      <w:r>
+        <w:t>G</w:t>
+      </w:r>
+      <w:r>
+        <w:t>rade 8 piano and now learn to play scores from films and video games.</w:t>
       </w:r>
     </w:p>
     <w:p>
@@ -1062,7 +1564,10 @@
         <w:ind w:left="425" w:hanging="283"/>
       </w:pPr>
       <w:r>
-        <w:t>Organised horror game nights and video game tournaments</w:t>
+        <w:t xml:space="preserve">Currently learning Mandarin, aiming to take the TOCFL Band A </w:t>
+      </w:r>
+      <w:r>
+        <w:t>exam this year.</w:t>
       </w:r>
     </w:p>
     <w:p>
@@ -1075,18 +1580,42 @@
         <w:ind w:left="425" w:hanging="283"/>
       </w:pPr>
       <w:r>
-        <w:t>Currently learning Mandarin, aiming to take the TOCFL Band A exam in</w:t>
-      </w:r>
-      <w:r>
-        <w:t xml:space="preserve"> March</w:t>
-      </w:r>
-      <w:r>
-        <w:t xml:space="preserve"> 2024</w:t>
+        <w:t xml:space="preserve">50k+ hours playing video games of all genres. Some favourites of mine are Final Fantasy, Hollow Knight, Mario Kart, Dave the Diver, </w:t>
+      </w:r>
+      <w:r>
+        <w:t>StarCraft</w:t>
+      </w:r>
+      <w:r>
+        <w:t xml:space="preserve">, and </w:t>
+      </w:r>
+      <w:proofErr w:type="spellStart"/>
+      <w:r>
+        <w:t>Inscryption</w:t>
+      </w:r>
+      <w:proofErr w:type="spellEnd"/>
+      <w:r>
+        <w:t>.</w:t>
+      </w:r>
+    </w:p>
+    <w:p>
+      <w:pPr>
+        <w:numPr>
+          <w:ilvl w:val="0"/>
+          <w:numId w:val="2"/>
+        </w:numPr>
+        <w:spacing w:line="300" w:lineRule="auto"/>
+        <w:ind w:left="425" w:hanging="283"/>
+      </w:pPr>
+      <w:r>
+        <w:t>Regularly attend wine tasting classes</w:t>
+      </w:r>
+      <w:r>
+        <w:t>.</w:t>
       </w:r>
     </w:p>
     <w:sectPr>
       <w:pgSz w:w="11909" w:h="16834"/>
-      <w:pgMar w:top="1133" w:right="1429" w:bottom="1440" w:left="1417" w:header="720" w:footer="720" w:gutter="0"/>
+      <w:pgMar w:top="1134" w:right="1134" w:bottom="1440" w:left="1134" w:header="720" w:footer="720" w:gutter="0"/>
       <w:pgNumType w:start="1"/>
       <w:cols w:space="720"/>
     </w:sectPr>
@@ -1095,8 +1624,121 @@
 </file>
 
 <file path=word/numbering.xml><?xml version="1.0" encoding="utf-8"?>
-<w:numbering xmlns:wpc="http://schemas.microsoft.com/office/word/2010/wordprocessingCanvas" xmlns:cx="http://schemas.microsoft.com/office/drawing/2014/chartex" xmlns:cx1="http://schemas.microsoft.com/office/drawing/2015/9/8/chartex" xmlns:cx2="http://schemas.microsoft.com/office/drawing/2015/10/21/chartex" xmlns:cx3="http://schemas.microsoft.com/office/drawing/2016/5/9/chartex" xmlns:cx4="http://schemas.microsoft.com/office/drawing/2016/5/10/chartex" xmlns:cx5="http://schemas.microsoft.com/office/drawing/2016/5/11/chartex" xmlns:cx6="http://schemas.microsoft.com/office/drawing/2016/5/12/chartex" xmlns:cx7="http://schemas.microsoft.com/office/drawing/2016/5/13/chartex" xmlns:cx8="http://schemas.microsoft.com/office/drawing/2016/5/14/chartex" xmlns:mc="http://schemas.openxmlformats.org/markup-compatibility/2006" xmlns:aink="http://schemas.microsoft.com/office/drawing/2016/ink" xmlns:am3d="http://schemas.microsoft.com/office/drawing/2017/model3d" xmlns:o="urn:schemas-microsoft-com:office:office" xmlns:oel="http://schemas.microsoft.com/office/2019/extlst" xmlns:r="http://schemas.openxmlformats.org/officeDocument/2006/relationships" xmlns:m="http://schemas.openxmlformats.org/officeDocument/2006/math" xmlns:v="urn:schemas-microsoft-com:vml" xmlns:wp14="http://schemas.microsoft.com/office/word/2010/wordprocessingDrawing" xmlns:wp="http://schemas.openxmlformats.org/drawingml/2006/wordprocessingDrawing" xmlns:w10="urn:schemas-microsoft-com:office:word" xmlns:w="http://schemas.openxmlformats.org/wordprocessingml/2006/main" xmlns:w14="http://schemas.microsoft.com/office/word/2010/wordml" xmlns:w15="http://schemas.microsoft.com/office/word/2012/wordml" xmlns:w16cex="http://schemas.microsoft.com/office/word/2018/wordml/cex" xmlns:w16cid="http://schemas.microsoft.com/office/word/2016/wordml/cid" xmlns:w16="http://schemas.microsoft.com/office/word/2018/wordml" xmlns:w16sdtdh="http://schemas.microsoft.com/office/word/2020/wordml/sdtdatahash" xmlns:w16se="http://schemas.microsoft.com/office/word/2015/wordml/symex" xmlns:wpg="http://schemas.microsoft.com/office/word/2010/wordprocessingGroup" xmlns:wpi="http://schemas.microsoft.com/office/word/2010/wordprocessingInk" xmlns:wne="http://schemas.microsoft.com/office/word/2006/wordml" xmlns:wps="http://schemas.microsoft.com/office/word/2010/wordprocessingShape" mc:Ignorable="w14 w15 w16se w16cid w16 w16cex w16sdtdh wp14">
+<w:numbering xmlns:wpc="http://schemas.microsoft.com/office/word/2010/wordprocessingCanvas" xmlns:cx="http://schemas.microsoft.com/office/drawing/2014/chartex" xmlns:cx1="http://schemas.microsoft.com/office/drawing/2015/9/8/chartex" xmlns:cx2="http://schemas.microsoft.com/office/drawing/2015/10/21/chartex" xmlns:cx3="http://schemas.microsoft.com/office/drawing/2016/5/9/chartex" xmlns:cx4="http://schemas.microsoft.com/office/drawing/2016/5/10/chartex" xmlns:cx5="http://schemas.microsoft.com/office/drawing/2016/5/11/chartex" xmlns:cx6="http://schemas.microsoft.com/office/drawing/2016/5/12/chartex" xmlns:cx7="http://schemas.microsoft.com/office/drawing/2016/5/13/chartex" xmlns:cx8="http://schemas.microsoft.com/office/drawing/2016/5/14/chartex" xmlns:mc="http://schemas.openxmlformats.org/markup-compatibility/2006" xmlns:aink="http://schemas.microsoft.com/office/drawing/2016/ink" xmlns:am3d="http://schemas.microsoft.com/office/drawing/2017/model3d" xmlns:o="urn:schemas-microsoft-com:office:office" xmlns:oel="http://schemas.microsoft.com/office/2019/extlst" xmlns:r="http://schemas.openxmlformats.org/officeDocument/2006/relationships" xmlns:m="http://schemas.openxmlformats.org/officeDocument/2006/math" xmlns:v="urn:schemas-microsoft-com:vml" xmlns:wp14="http://schemas.microsoft.com/office/word/2010/wordprocessingDrawing" xmlns:wp="http://schemas.openxmlformats.org/drawingml/2006/wordprocessingDrawing" xmlns:w10="urn:schemas-microsoft-com:office:word" xmlns:w="http://schemas.openxmlformats.org/wordprocessingml/2006/main" xmlns:w14="http://schemas.microsoft.com/office/word/2010/wordml" xmlns:w15="http://schemas.microsoft.com/office/word/2012/wordml" xmlns:w16cex="http://schemas.microsoft.com/office/word/2018/wordml/cex" xmlns:w16cid="http://schemas.microsoft.com/office/word/2016/wordml/cid" xmlns:w16="http://schemas.microsoft.com/office/word/2018/wordml" xmlns:w16du="http://schemas.microsoft.com/office/word/2023/wordml/word16du" xmlns:w16sdtdh="http://schemas.microsoft.com/office/word/2020/wordml/sdtdatahash" xmlns:w16se="http://schemas.microsoft.com/office/word/2015/wordml/symex" xmlns:wpg="http://schemas.microsoft.com/office/word/2010/wordprocessingGroup" xmlns:wpi="http://schemas.microsoft.com/office/word/2010/wordprocessingInk" xmlns:wne="http://schemas.microsoft.com/office/word/2006/wordml" xmlns:wps="http://schemas.microsoft.com/office/word/2010/wordprocessingShape" mc:Ignorable="w14 w15 w16se w16cid w16 w16cex w16sdtdh w16du wp14">
   <w:abstractNum w:abstractNumId="0" w15:restartNumberingAfterBreak="0">
+    <w:nsid w:val="007E1E7B"/>
+    <w:multiLevelType w:val="hybridMultilevel"/>
+    <w:tmpl w:val="B894B602"/>
+    <w:lvl w:ilvl="0" w:tplc="08090001">
+      <w:start w:val="1"/>
+      <w:numFmt w:val="bullet"/>
+      <w:lvlText w:val=""/>
+      <w:lvlJc w:val="left"/>
+      <w:pPr>
+        <w:ind w:left="720" w:hanging="360"/>
+      </w:pPr>
+      <w:rPr>
+        <w:rFonts w:ascii="Symbol" w:hAnsi="Symbol" w:hint="default"/>
+      </w:rPr>
+    </w:lvl>
+    <w:lvl w:ilvl="1" w:tplc="08090003" w:tentative="1">
+      <w:start w:val="1"/>
+      <w:numFmt w:val="bullet"/>
+      <w:lvlText w:val="o"/>
+      <w:lvlJc w:val="left"/>
+      <w:pPr>
+        <w:ind w:left="1440" w:hanging="360"/>
+      </w:pPr>
+      <w:rPr>
+        <w:rFonts w:ascii="Courier New" w:hAnsi="Courier New" w:cs="Courier New" w:hint="default"/>
+      </w:rPr>
+    </w:lvl>
+    <w:lvl w:ilvl="2" w:tplc="08090005" w:tentative="1">
+      <w:start w:val="1"/>
+      <w:numFmt w:val="bullet"/>
+      <w:lvlText w:val=""/>
+      <w:lvlJc w:val="left"/>
+      <w:pPr>
+        <w:ind w:left="2160" w:hanging="360"/>
+      </w:pPr>
+      <w:rPr>
+        <w:rFonts w:ascii="Wingdings" w:hAnsi="Wingdings" w:hint="default"/>
+      </w:rPr>
+    </w:lvl>
+    <w:lvl w:ilvl="3" w:tplc="08090001" w:tentative="1">
+      <w:start w:val="1"/>
+      <w:numFmt w:val="bullet"/>
+      <w:lvlText w:val=""/>
+      <w:lvlJc w:val="left"/>
+      <w:pPr>
+        <w:ind w:left="2880" w:hanging="360"/>
+      </w:pPr>
+      <w:rPr>
+        <w:rFonts w:ascii="Symbol" w:hAnsi="Symbol" w:hint="default"/>
+      </w:rPr>
+    </w:lvl>
+    <w:lvl w:ilvl="4" w:tplc="08090003" w:tentative="1">
+      <w:start w:val="1"/>
+      <w:numFmt w:val="bullet"/>
+      <w:lvlText w:val="o"/>
+      <w:lvlJc w:val="left"/>
+      <w:pPr>
+        <w:ind w:left="3600" w:hanging="360"/>
+      </w:pPr>
+      <w:rPr>
+        <w:rFonts w:ascii="Courier New" w:hAnsi="Courier New" w:cs="Courier New" w:hint="default"/>
+      </w:rPr>
+    </w:lvl>
+    <w:lvl w:ilvl="5" w:tplc="08090005" w:tentative="1">
+      <w:start w:val="1"/>
+      <w:numFmt w:val="bullet"/>
+      <w:lvlText w:val=""/>
+      <w:lvlJc w:val="left"/>
+      <w:pPr>
+        <w:ind w:left="4320" w:hanging="360"/>
+      </w:pPr>
+      <w:rPr>
+        <w:rFonts w:ascii="Wingdings" w:hAnsi="Wingdings" w:hint="default"/>
+      </w:rPr>
+    </w:lvl>
+    <w:lvl w:ilvl="6" w:tplc="08090001" w:tentative="1">
+      <w:start w:val="1"/>
+      <w:numFmt w:val="bullet"/>
+      <w:lvlText w:val=""/>
+      <w:lvlJc w:val="left"/>
+      <w:pPr>
+        <w:ind w:left="5040" w:hanging="360"/>
+      </w:pPr>
+      <w:rPr>
+        <w:rFonts w:ascii="Symbol" w:hAnsi="Symbol" w:hint="default"/>
+      </w:rPr>
+    </w:lvl>
+    <w:lvl w:ilvl="7" w:tplc="08090003" w:tentative="1">
+      <w:start w:val="1"/>
+      <w:numFmt w:val="bullet"/>
+      <w:lvlText w:val="o"/>
+      <w:lvlJc w:val="left"/>
+      <w:pPr>
+        <w:ind w:left="5760" w:hanging="360"/>
+      </w:pPr>
+      <w:rPr>
+        <w:rFonts w:ascii="Courier New" w:hAnsi="Courier New" w:cs="Courier New" w:hint="default"/>
+      </w:rPr>
+    </w:lvl>
+    <w:lvl w:ilvl="8" w:tplc="08090005" w:tentative="1">
+      <w:start w:val="1"/>
+      <w:numFmt w:val="bullet"/>
+      <w:lvlText w:val=""/>
+      <w:lvlJc w:val="left"/>
+      <w:pPr>
+        <w:ind w:left="6480" w:hanging="360"/>
+      </w:pPr>
+      <w:rPr>
+        <w:rFonts w:ascii="Wingdings" w:hAnsi="Wingdings" w:hint="default"/>
+      </w:rPr>
+    </w:lvl>
+  </w:abstractNum>
+  <w:abstractNum w:abstractNumId="1" w15:restartNumberingAfterBreak="0">
     <w:nsid w:val="14C6119F"/>
     <w:multiLevelType w:val="multilevel"/>
     <w:tmpl w:val="6E1A46E2"/>
@@ -1209,7 +1851,7 @@
       </w:rPr>
     </w:lvl>
   </w:abstractNum>
-  <w:abstractNum w:abstractNumId="1" w15:restartNumberingAfterBreak="0">
+  <w:abstractNum w:abstractNumId="2" w15:restartNumberingAfterBreak="0">
     <w:nsid w:val="19701987"/>
     <w:multiLevelType w:val="multilevel"/>
     <w:tmpl w:val="16C62F10"/>
@@ -1322,7 +1964,7 @@
       </w:rPr>
     </w:lvl>
   </w:abstractNum>
-  <w:abstractNum w:abstractNumId="2" w15:restartNumberingAfterBreak="0">
+  <w:abstractNum w:abstractNumId="3" w15:restartNumberingAfterBreak="0">
     <w:nsid w:val="29D76727"/>
     <w:multiLevelType w:val="multilevel"/>
     <w:tmpl w:val="0A78FC90"/>
@@ -1435,7 +2077,7 @@
       </w:rPr>
     </w:lvl>
   </w:abstractNum>
-  <w:abstractNum w:abstractNumId="3" w15:restartNumberingAfterBreak="0">
+  <w:abstractNum w:abstractNumId="4" w15:restartNumberingAfterBreak="0">
     <w:nsid w:val="366F02D4"/>
     <w:multiLevelType w:val="multilevel"/>
     <w:tmpl w:val="6F9E8110"/>
@@ -1548,7 +2190,120 @@
       </w:rPr>
     </w:lvl>
   </w:abstractNum>
-  <w:abstractNum w:abstractNumId="4" w15:restartNumberingAfterBreak="0">
+  <w:abstractNum w:abstractNumId="5" w15:restartNumberingAfterBreak="0">
+    <w:nsid w:val="54A32862"/>
+    <w:multiLevelType w:val="hybridMultilevel"/>
+    <w:tmpl w:val="C5EA14B6"/>
+    <w:lvl w:ilvl="0" w:tplc="08090001">
+      <w:start w:val="1"/>
+      <w:numFmt w:val="bullet"/>
+      <w:lvlText w:val=""/>
+      <w:lvlJc w:val="left"/>
+      <w:pPr>
+        <w:ind w:left="720" w:hanging="360"/>
+      </w:pPr>
+      <w:rPr>
+        <w:rFonts w:ascii="Symbol" w:hAnsi="Symbol" w:hint="default"/>
+      </w:rPr>
+    </w:lvl>
+    <w:lvl w:ilvl="1" w:tplc="08090003" w:tentative="1">
+      <w:start w:val="1"/>
+      <w:numFmt w:val="bullet"/>
+      <w:lvlText w:val="o"/>
+      <w:lvlJc w:val="left"/>
+      <w:pPr>
+        <w:ind w:left="1440" w:hanging="360"/>
+      </w:pPr>
+      <w:rPr>
+        <w:rFonts w:ascii="Courier New" w:hAnsi="Courier New" w:cs="Courier New" w:hint="default"/>
+      </w:rPr>
+    </w:lvl>
+    <w:lvl w:ilvl="2" w:tplc="08090005" w:tentative="1">
+      <w:start w:val="1"/>
+      <w:numFmt w:val="bullet"/>
+      <w:lvlText w:val=""/>
+      <w:lvlJc w:val="left"/>
+      <w:pPr>
+        <w:ind w:left="2160" w:hanging="360"/>
+      </w:pPr>
+      <w:rPr>
+        <w:rFonts w:ascii="Wingdings" w:hAnsi="Wingdings" w:hint="default"/>
+      </w:rPr>
+    </w:lvl>
+    <w:lvl w:ilvl="3" w:tplc="08090001" w:tentative="1">
+      <w:start w:val="1"/>
+      <w:numFmt w:val="bullet"/>
+      <w:lvlText w:val=""/>
+      <w:lvlJc w:val="left"/>
+      <w:pPr>
+        <w:ind w:left="2880" w:hanging="360"/>
+      </w:pPr>
+      <w:rPr>
+        <w:rFonts w:ascii="Symbol" w:hAnsi="Symbol" w:hint="default"/>
+      </w:rPr>
+    </w:lvl>
+    <w:lvl w:ilvl="4" w:tplc="08090003" w:tentative="1">
+      <w:start w:val="1"/>
+      <w:numFmt w:val="bullet"/>
+      <w:lvlText w:val="o"/>
+      <w:lvlJc w:val="left"/>
+      <w:pPr>
+        <w:ind w:left="3600" w:hanging="360"/>
+      </w:pPr>
+      <w:rPr>
+        <w:rFonts w:ascii="Courier New" w:hAnsi="Courier New" w:cs="Courier New" w:hint="default"/>
+      </w:rPr>
+    </w:lvl>
+    <w:lvl w:ilvl="5" w:tplc="08090005" w:tentative="1">
+      <w:start w:val="1"/>
+      <w:numFmt w:val="bullet"/>
+      <w:lvlText w:val=""/>
+      <w:lvlJc w:val="left"/>
+      <w:pPr>
+        <w:ind w:left="4320" w:hanging="360"/>
+      </w:pPr>
+      <w:rPr>
+        <w:rFonts w:ascii="Wingdings" w:hAnsi="Wingdings" w:hint="default"/>
+      </w:rPr>
+    </w:lvl>
+    <w:lvl w:ilvl="6" w:tplc="08090001" w:tentative="1">
+      <w:start w:val="1"/>
+      <w:numFmt w:val="bullet"/>
+      <w:lvlText w:val=""/>
+      <w:lvlJc w:val="left"/>
+      <w:pPr>
+        <w:ind w:left="5040" w:hanging="360"/>
+      </w:pPr>
+      <w:rPr>
+        <w:rFonts w:ascii="Symbol" w:hAnsi="Symbol" w:hint="default"/>
+      </w:rPr>
+    </w:lvl>
+    <w:lvl w:ilvl="7" w:tplc="08090003" w:tentative="1">
+      <w:start w:val="1"/>
+      <w:numFmt w:val="bullet"/>
+      <w:lvlText w:val="o"/>
+      <w:lvlJc w:val="left"/>
+      <w:pPr>
+        <w:ind w:left="5760" w:hanging="360"/>
+      </w:pPr>
+      <w:rPr>
+        <w:rFonts w:ascii="Courier New" w:hAnsi="Courier New" w:cs="Courier New" w:hint="default"/>
+      </w:rPr>
+    </w:lvl>
+    <w:lvl w:ilvl="8" w:tplc="08090005" w:tentative="1">
+      <w:start w:val="1"/>
+      <w:numFmt w:val="bullet"/>
+      <w:lvlText w:val=""/>
+      <w:lvlJc w:val="left"/>
+      <w:pPr>
+        <w:ind w:left="6480" w:hanging="360"/>
+      </w:pPr>
+      <w:rPr>
+        <w:rFonts w:ascii="Wingdings" w:hAnsi="Wingdings" w:hint="default"/>
+      </w:rPr>
+    </w:lvl>
+  </w:abstractNum>
+  <w:abstractNum w:abstractNumId="6" w15:restartNumberingAfterBreak="0">
     <w:nsid w:val="78DF53C5"/>
     <w:multiLevelType w:val="multilevel"/>
     <w:tmpl w:val="E8F838CA"/>
@@ -1662,25 +2417,31 @@
     </w:lvl>
   </w:abstractNum>
   <w:num w:numId="1" w16cid:durableId="2119639828">
+    <w:abstractNumId w:val="2"/>
+  </w:num>
+  <w:num w:numId="2" w16cid:durableId="2135364594">
+    <w:abstractNumId w:val="6"/>
+  </w:num>
+  <w:num w:numId="3" w16cid:durableId="1167938727">
+    <w:abstractNumId w:val="4"/>
+  </w:num>
+  <w:num w:numId="4" w16cid:durableId="1303002407">
     <w:abstractNumId w:val="1"/>
   </w:num>
-  <w:num w:numId="2" w16cid:durableId="2135364594">
-    <w:abstractNumId w:val="4"/>
-  </w:num>
-  <w:num w:numId="3" w16cid:durableId="1167938727">
+  <w:num w:numId="5" w16cid:durableId="124277341">
     <w:abstractNumId w:val="3"/>
   </w:num>
-  <w:num w:numId="4" w16cid:durableId="1303002407">
+  <w:num w:numId="6" w16cid:durableId="744642621">
+    <w:abstractNumId w:val="5"/>
+  </w:num>
+  <w:num w:numId="7" w16cid:durableId="330107533">
     <w:abstractNumId w:val="0"/>
-  </w:num>
-  <w:num w:numId="5" w16cid:durableId="124277341">
-    <w:abstractNumId w:val="2"/>
   </w:num>
 </w:numbering>
 </file>
 
 <file path=word/styles.xml><?xml version="1.0" encoding="utf-8"?>
-<w:styles xmlns:mc="http://schemas.openxmlformats.org/markup-compatibility/2006" xmlns:r="http://schemas.openxmlformats.org/officeDocument/2006/relationships" xmlns:w="http://schemas.openxmlformats.org/wordprocessingml/2006/main" xmlns:w14="http://schemas.microsoft.com/office/word/2010/wordml" xmlns:w15="http://schemas.microsoft.com/office/word/2012/wordml" xmlns:w16cex="http://schemas.microsoft.com/office/word/2018/wordml/cex" xmlns:w16cid="http://schemas.microsoft.com/office/word/2016/wordml/cid" xmlns:w16="http://schemas.microsoft.com/office/word/2018/wordml" xmlns:w16sdtdh="http://schemas.microsoft.com/office/word/2020/wordml/sdtdatahash" xmlns:w16se="http://schemas.microsoft.com/office/word/2015/wordml/symex" mc:Ignorable="w14 w15 w16se w16cid w16 w16cex w16sdtdh">
+<w:styles xmlns:mc="http://schemas.openxmlformats.org/markup-compatibility/2006" xmlns:r="http://schemas.openxmlformats.org/officeDocument/2006/relationships" xmlns:w="http://schemas.openxmlformats.org/wordprocessingml/2006/main" xmlns:w14="http://schemas.microsoft.com/office/word/2010/wordml" xmlns:w15="http://schemas.microsoft.com/office/word/2012/wordml" xmlns:w16cex="http://schemas.microsoft.com/office/word/2018/wordml/cex" xmlns:w16cid="http://schemas.microsoft.com/office/word/2016/wordml/cid" xmlns:w16="http://schemas.microsoft.com/office/word/2018/wordml" xmlns:w16du="http://schemas.microsoft.com/office/word/2023/wordml/word16du" xmlns:w16sdtdh="http://schemas.microsoft.com/office/word/2020/wordml/sdtdatahash" xmlns:w16se="http://schemas.microsoft.com/office/word/2015/wordml/symex" mc:Ignorable="w14 w15 w16se w16cid w16 w16cex w16sdtdh w16du">
   <w:docDefaults>
     <w:rPrDefault>
       <w:rPr>
@@ -2303,6 +3064,52 @@
       </w:tblCellMar>
     </w:tblPr>
   </w:style>
+  <w:style w:type="character" w:styleId="Hyperlink">
+    <w:name w:val="Hyperlink"/>
+    <w:basedOn w:val="DefaultParagraphFont"/>
+    <w:uiPriority w:val="99"/>
+    <w:unhideWhenUsed/>
+    <w:rsid w:val="00B30C63"/>
+    <w:rPr>
+      <w:color w:val="0000FF" w:themeColor="hyperlink"/>
+      <w:u w:val="single"/>
+    </w:rPr>
+  </w:style>
+  <w:style w:type="character" w:styleId="UnresolvedMention">
+    <w:name w:val="Unresolved Mention"/>
+    <w:basedOn w:val="DefaultParagraphFont"/>
+    <w:uiPriority w:val="99"/>
+    <w:semiHidden/>
+    <w:unhideWhenUsed/>
+    <w:rsid w:val="00B30C63"/>
+    <w:rPr>
+      <w:color w:val="605E5C"/>
+      <w:shd w:val="clear" w:color="auto" w:fill="E1DFDD"/>
+    </w:rPr>
+  </w:style>
+  <w:style w:type="character" w:styleId="FollowedHyperlink">
+    <w:name w:val="FollowedHyperlink"/>
+    <w:basedOn w:val="DefaultParagraphFont"/>
+    <w:uiPriority w:val="99"/>
+    <w:semiHidden/>
+    <w:unhideWhenUsed/>
+    <w:rsid w:val="001E0E4C"/>
+    <w:rPr>
+      <w:color w:val="800080" w:themeColor="followedHyperlink"/>
+      <w:u w:val="single"/>
+    </w:rPr>
+  </w:style>
+  <w:style w:type="paragraph" w:styleId="ListParagraph">
+    <w:name w:val="List Paragraph"/>
+    <w:basedOn w:val="Normal"/>
+    <w:uiPriority w:val="34"/>
+    <w:qFormat/>
+    <w:rsid w:val="001E0E4C"/>
+    <w:pPr>
+      <w:ind w:left="720"/>
+      <w:contextualSpacing/>
+    </w:pPr>
+  </w:style>
 </w:styles>
 </file>
 

</xml_diff>